<commit_message>
- updated save location of result test files  - added test class name in point Task B-3 in Report
</commit_message>
<xml_diff>
--- a/Report.docx
+++ b/Report.docx
@@ -10583,6 +10583,61 @@
     </w:p>
     <w:p>
       <w:pPr>
+        <w:pStyle w:val="HTML"/>
+        <w:shd w:val="clear" w:color="auto" w:fill="FFFFFF"/>
+        <w:rPr>
+          <w:rFonts w:ascii="JetBrains Mono" w:hAnsi="JetBrains Mono" w:cs="JetBrains Mono"/>
+          <w:color w:val="000000"/>
+        </w:rPr>
+      </w:pPr>
+      <w:r>
+        <w:rPr>
+          <w:rFonts w:asciiTheme="minorHAnsi" w:hAnsiTheme="minorHAnsi" w:cstheme="minorHAnsi"/>
+          <w:color w:val="000000"/>
+          <w:sz w:val="24"/>
+        </w:rPr>
+        <w:t>Реализация подпункта 3 находится в классе</w:t>
+      </w:r>
+      <w:r>
+        <w:rPr>
+          <w:rFonts w:ascii="JetBrains Mono" w:hAnsi="JetBrains Mono" w:cs="JetBrains Mono"/>
+          <w:color w:val="000000"/>
+          <w:sz w:val="24"/>
+        </w:rPr>
+        <w:t xml:space="preserve"> </w:t>
+      </w:r>
+      <w:r>
+        <w:rPr>
+          <w:rFonts w:ascii="JetBrains Mono" w:hAnsi="JetBrains Mono" w:cs="JetBrains Mono"/>
+          <w:color w:val="000000"/>
+          <w:sz w:val="18"/>
+        </w:rPr>
+        <w:t>ClientServiceImplTest_TaskB3</w:t>
+      </w:r>
+      <w:r>
+        <w:rPr>
+          <w:rFonts w:ascii="JetBrains Mono" w:hAnsi="JetBrains Mono" w:cs="JetBrains Mono"/>
+          <w:color w:val="000000"/>
+          <w:sz w:val="18"/>
+        </w:rPr>
+        <w:t>.</w:t>
+      </w:r>
+      <w:bookmarkStart w:id="0" w:name="_GoBack"/>
+      <w:bookmarkEnd w:id="0"/>
+    </w:p>
+    <w:p>
+      <w:pPr>
+        <w:pStyle w:val="HTML"/>
+        <w:shd w:val="clear" w:color="auto" w:fill="FFFFFF"/>
+        <w:jc w:val="both"/>
+        <w:rPr>
+          <w:rFonts w:ascii="JetBrains Mono" w:hAnsi="JetBrains Mono" w:cs="JetBrains Mono"/>
+          <w:color w:val="000000"/>
+        </w:rPr>
+      </w:pPr>
+    </w:p>
+    <w:p>
+      <w:pPr>
         <w:numPr>
           <w:ilvl w:val="0"/>
           <w:numId w:val="1"/>
@@ -10830,6 +10885,7 @@
           <w:rFonts w:eastAsia="Times New Roman" w:cstheme="minorHAnsi"/>
           <w:lang w:eastAsia="ru-RU"/>
         </w:rPr>
+        <w:lastRenderedPageBreak/>
         <w:t>Для тестирования производительности проекта с использованием индексов и без них был выбран запрос</w:t>
       </w:r>
       <w:r>
@@ -10905,7 +10961,6 @@
           <w:szCs w:val="20"/>
           <w:lang w:val="en-US" w:eastAsia="ru-RU"/>
         </w:rPr>
-        <w:lastRenderedPageBreak/>
         <w:t xml:space="preserve">SELECT </w:t>
       </w:r>
       <w:r>
@@ -11591,7 +11646,7 @@
             <v:path o:extrusionok="f" gradientshapeok="t" o:connecttype="rect"/>
             <o:lock v:ext="edit" aspectratio="t"/>
           </v:shapetype>
-          <v:shape id="_x0000_i1025" type="#_x0000_t75" style="width:467pt;height:323pt">
+          <v:shape id="_x0000_i1025" type="#_x0000_t75" style="width:467.15pt;height:323.15pt">
             <v:imagedata r:id="rId13" o:title="Screenshot_82"/>
           </v:shape>
         </w:pict>
@@ -11743,7 +11798,7 @@
         </w:rPr>
         <w:lastRenderedPageBreak/>
         <w:pict>
-          <v:shape id="_x0000_i1026" type="#_x0000_t75" style="width:467pt;height:322pt">
+          <v:shape id="_x0000_i1026" type="#_x0000_t75" style="width:467.15pt;height:322pt">
             <v:imagedata r:id="rId14" o:title="Screenshot_83"/>
           </v:shape>
         </w:pict>
@@ -14200,8 +14255,6 @@
         </w:rPr>
         <w:t>, писать код внимательнее, покрывать код интеграционными тестами.</w:t>
       </w:r>
-      <w:bookmarkStart w:id="0" w:name="_GoBack"/>
-      <w:bookmarkEnd w:id="0"/>
     </w:p>
     <w:sectPr>
       <w:pgSz w:w="11906" w:h="16838"/>
@@ -17084,7 +17137,7 @@
 </file>
 
 <file path=customXml/itemProps1.xml><?xml version="1.0" encoding="utf-8"?>
-<ds:datastoreItem xmlns:ds="http://schemas.openxmlformats.org/officeDocument/2006/customXml" ds:itemID="{918D96E3-5DF2-45BE-9C76-64F4D42282C7}">
+<ds:datastoreItem xmlns:ds="http://schemas.openxmlformats.org/officeDocument/2006/customXml" ds:itemID="{900FDDD0-003B-4F8D-A1F5-EE198FD0BA66}">
   <ds:schemaRefs>
     <ds:schemaRef ds:uri="http://schemas.openxmlformats.org/officeDocument/2006/bibliography"/>
   </ds:schemaRefs>

</xml_diff>

<commit_message>
- updated ERD in Report: added "student" and "contact_info" tables  - edited some statements in Report
</commit_message>
<xml_diff>
--- a/Report.docx
+++ b/Report.docx
@@ -1133,12 +1133,28 @@
     </w:p>
     <w:p>
       <w:pPr>
+        <w:rPr>
+          <w:rFonts w:eastAsia="Times New Roman" w:cstheme="minorHAnsi"/>
+          <w:lang w:val="en-US" w:eastAsia="ru-RU"/>
+        </w:rPr>
+      </w:pPr>
+    </w:p>
+    <w:p>
+      <w:pPr>
+        <w:rPr>
+          <w:rFonts w:eastAsia="Times New Roman" w:cstheme="minorHAnsi"/>
+          <w:lang w:val="en-US" w:eastAsia="ru-RU"/>
+        </w:rPr>
+      </w:pPr>
+    </w:p>
+    <w:p>
+      <w:pPr>
         <w:shd w:val="clear" w:color="auto" w:fill="FFFFFF"/>
         <w:jc w:val="both"/>
         <w:rPr>
           <w:rFonts w:eastAsia="Times New Roman" w:cstheme="minorHAnsi"/>
           <w:b/>
-          <w:lang w:val="en-US" w:eastAsia="ru-RU"/>
+          <w:lang w:eastAsia="ru-RU"/>
         </w:rPr>
       </w:pPr>
       <w:r>
@@ -1205,16 +1221,14 @@
       </w:pPr>
       <w:r>
         <w:rPr>
-          <w:rFonts w:eastAsia="Times New Roman" w:cstheme="minorHAnsi"/>
           <w:noProof/>
-          <w:color w:val="FF0000"/>
           <w:lang w:eastAsia="ru-RU"/>
         </w:rPr>
         <w:drawing>
-          <wp:inline distT="0" distB="0" distL="0" distR="0">
-            <wp:extent cx="6275266" cy="4518561"/>
-            <wp:effectExtent l="0" t="0" r="0" b="0"/>
-            <wp:docPr id="1" name="Рисунок 1" descr="D:\Projects\DKR\task-1-sprint-boot-jpa\appendix\database_ERD.png"/>
+          <wp:inline distT="0" distB="0" distL="0" distR="0" wp14:anchorId="46637492" wp14:editId="64F8BB67">
+            <wp:extent cx="5940425" cy="4124325"/>
+            <wp:effectExtent l="0" t="0" r="3175" b="9525"/>
+            <wp:docPr id="1" name="Рисунок 1"/>
             <wp:cNvGraphicFramePr>
               <a:graphicFrameLocks xmlns:a="http://schemas.openxmlformats.org/drawingml/2006/main" noChangeAspect="1"/>
             </wp:cNvGraphicFramePr>
@@ -1222,36 +1236,23 @@
               <a:graphicData uri="http://schemas.openxmlformats.org/drawingml/2006/picture">
                 <pic:pic xmlns:pic="http://schemas.openxmlformats.org/drawingml/2006/picture">
                   <pic:nvPicPr>
-                    <pic:cNvPr id="0" name="Picture 3" descr="D:\Projects\DKR\task-1-sprint-boot-jpa\appendix\database_ERD.png"/>
-                    <pic:cNvPicPr>
-                      <a:picLocks noChangeAspect="1" noChangeArrowheads="1"/>
-                    </pic:cNvPicPr>
+                    <pic:cNvPr id="1" name=""/>
+                    <pic:cNvPicPr/>
                   </pic:nvPicPr>
                   <pic:blipFill>
-                    <a:blip r:embed="rId6" cstate="print">
-                      <a:extLst>
-                        <a:ext uri="{28A0092B-C50C-407E-A947-70E740481C1C}">
-                          <a14:useLocalDpi xmlns:a14="http://schemas.microsoft.com/office/drawing/2010/main" val="0"/>
-                        </a:ext>
-                      </a:extLst>
-                    </a:blip>
-                    <a:srcRect/>
+                    <a:blip r:embed="rId6"/>
                     <a:stretch>
                       <a:fillRect/>
                     </a:stretch>
                   </pic:blipFill>
-                  <pic:spPr bwMode="auto">
+                  <pic:spPr>
                     <a:xfrm>
                       <a:off x="0" y="0"/>
-                      <a:ext cx="6298409" cy="4535225"/>
+                      <a:ext cx="5940425" cy="4124325"/>
                     </a:xfrm>
                     <a:prstGeom prst="rect">
                       <a:avLst/>
                     </a:prstGeom>
-                    <a:noFill/>
-                    <a:ln>
-                      <a:noFill/>
-                    </a:ln>
                   </pic:spPr>
                 </pic:pic>
               </a:graphicData>
@@ -1961,16 +1962,15 @@
           <w:color w:val="000000" w:themeColor="text1"/>
           <w:shd w:val="clear" w:color="auto" w:fill="FFFFFF"/>
         </w:rPr>
-        <w:t xml:space="preserve"> для того чтобы из получившегося, </w:t>
+        <w:t xml:space="preserve"> </w:t>
       </w:r>
       <w:r>
         <w:rPr>
           <w:rFonts w:cstheme="minorHAnsi"/>
           <w:color w:val="000000" w:themeColor="text1"/>
           <w:shd w:val="clear" w:color="auto" w:fill="FFFFFF"/>
-          <w:lang w:val="en-US"/>
-        </w:rPr>
-        <w:t>JOIN</w:t>
+        </w:rPr>
+        <w:t>для того чтобы из получившегося</w:t>
       </w:r>
       <w:r>
         <w:rPr>
@@ -1978,24 +1978,24 @@
           <w:color w:val="000000" w:themeColor="text1"/>
           <w:shd w:val="clear" w:color="auto" w:fill="FFFFFF"/>
         </w:rPr>
-        <w:t>-а извлечь уникальные данные.</w:t>
+        <w:t xml:space="preserve"> </w:t>
       </w:r>
       <w:r>
         <w:rPr>
           <w:rFonts w:cstheme="minorHAnsi"/>
           <w:color w:val="000000" w:themeColor="text1"/>
           <w:shd w:val="clear" w:color="auto" w:fill="FFFFFF"/>
-        </w:rPr>
-        <w:t xml:space="preserve"> Допустим у нас в БД 3 записи </w:t>
+          <w:lang w:val="en-US"/>
+        </w:rPr>
+        <w:t>JOIN</w:t>
       </w:r>
       <w:r>
         <w:rPr>
           <w:rFonts w:cstheme="minorHAnsi"/>
           <w:color w:val="000000" w:themeColor="text1"/>
           <w:shd w:val="clear" w:color="auto" w:fill="FFFFFF"/>
-          <w:lang w:val="en-US"/>
-        </w:rPr>
-        <w:t>Directory</w:t>
+        </w:rPr>
+        <w:t>-а извлечь уникальные данные.</w:t>
       </w:r>
       <w:r>
         <w:rPr>
@@ -2003,7 +2003,56 @@
           <w:color w:val="000000" w:themeColor="text1"/>
           <w:shd w:val="clear" w:color="auto" w:fill="FFFFFF"/>
         </w:rPr>
-        <w:t xml:space="preserve"> и у каждой из них по 2 зависимые записи в таблице </w:t>
+        <w:t xml:space="preserve"> Допустим у нас в БД </w:t>
+      </w:r>
+      <w:r>
+        <w:rPr>
+          <w:rFonts w:cstheme="minorHAnsi"/>
+          <w:color w:val="000000" w:themeColor="text1"/>
+          <w:shd w:val="clear" w:color="auto" w:fill="FFFFFF"/>
+        </w:rPr>
+        <w:t xml:space="preserve">имеется </w:t>
+      </w:r>
+      <w:r>
+        <w:rPr>
+          <w:rFonts w:cstheme="minorHAnsi"/>
+          <w:color w:val="000000" w:themeColor="text1"/>
+          <w:shd w:val="clear" w:color="auto" w:fill="FFFFFF"/>
+        </w:rPr>
+        <w:t xml:space="preserve">3 записи </w:t>
+      </w:r>
+      <w:r>
+        <w:rPr>
+          <w:rFonts w:cstheme="minorHAnsi"/>
+          <w:color w:val="000000" w:themeColor="text1"/>
+          <w:shd w:val="clear" w:color="auto" w:fill="FFFFFF"/>
+          <w:lang w:val="en-US"/>
+        </w:rPr>
+        <w:t>Directory</w:t>
+      </w:r>
+      <w:r>
+        <w:rPr>
+          <w:rFonts w:cstheme="minorHAnsi"/>
+          <w:color w:val="000000" w:themeColor="text1"/>
+          <w:shd w:val="clear" w:color="auto" w:fill="FFFFFF"/>
+        </w:rPr>
+        <w:t xml:space="preserve"> и у каждой из них </w:t>
+      </w:r>
+      <w:r>
+        <w:rPr>
+          <w:rFonts w:cstheme="minorHAnsi"/>
+          <w:color w:val="000000" w:themeColor="text1"/>
+          <w:shd w:val="clear" w:color="auto" w:fill="FFFFFF"/>
+        </w:rPr>
+        <w:t xml:space="preserve">есть </w:t>
+      </w:r>
+      <w:r>
+        <w:rPr>
+          <w:rFonts w:cstheme="minorHAnsi"/>
+          <w:color w:val="000000" w:themeColor="text1"/>
+          <w:shd w:val="clear" w:color="auto" w:fill="FFFFFF"/>
+        </w:rPr>
+        <w:t xml:space="preserve">по 2 зависимые записи в таблице </w:t>
       </w:r>
       <w:r>
         <w:rPr>
@@ -10622,8 +10671,6 @@
         </w:rPr>
         <w:t>.</w:t>
       </w:r>
-      <w:bookmarkStart w:id="0" w:name="_GoBack"/>
-      <w:bookmarkEnd w:id="0"/>
     </w:p>
     <w:p>
       <w:pPr>
@@ -10893,7 +10940,42 @@
           <w:rFonts w:eastAsia="Times New Roman" w:cstheme="minorHAnsi"/>
           <w:lang w:eastAsia="ru-RU"/>
         </w:rPr>
-        <w:t xml:space="preserve"> (найти всех клиентов у кого зарплата равна минимальной в таблице и вывести с сортировкой фамилий по убыванию)</w:t>
+        <w:t>:</w:t>
+      </w:r>
+      <w:r>
+        <w:rPr>
+          <w:rFonts w:eastAsia="Times New Roman" w:cstheme="minorHAnsi"/>
+          <w:lang w:eastAsia="ru-RU"/>
+        </w:rPr>
+        <w:t xml:space="preserve"> </w:t>
+      </w:r>
+      <w:r>
+        <w:rPr>
+          <w:rFonts w:eastAsia="Times New Roman" w:cstheme="minorHAnsi"/>
+          <w:lang w:eastAsia="ru-RU"/>
+        </w:rPr>
+        <w:t>“</w:t>
+      </w:r>
+      <w:r>
+        <w:rPr>
+          <w:rFonts w:eastAsia="Times New Roman" w:cstheme="minorHAnsi"/>
+          <w:lang w:eastAsia="ru-RU"/>
+        </w:rPr>
+        <w:t>Н</w:t>
+      </w:r>
+      <w:r>
+        <w:rPr>
+          <w:rFonts w:eastAsia="Times New Roman" w:cstheme="minorHAnsi"/>
+          <w:lang w:eastAsia="ru-RU"/>
+        </w:rPr>
+        <w:t>айти всех клиентов у кого зарплата равна минимальной в таблице и вывести с сортировкой фамилий по убыванию</w:t>
+      </w:r>
+      <w:r>
+        <w:rPr>
+          <w:rFonts w:eastAsia="Times New Roman" w:cstheme="minorHAnsi"/>
+          <w:lang w:eastAsia="ru-RU"/>
+        </w:rPr>
+        <w:t>”</w:t>
       </w:r>
       <w:r>
         <w:rPr>
@@ -11646,7 +11728,7 @@
             <v:path o:extrusionok="f" gradientshapeok="t" o:connecttype="rect"/>
             <o:lock v:ext="edit" aspectratio="t"/>
           </v:shapetype>
-          <v:shape id="_x0000_i1025" type="#_x0000_t75" style="width:467.15pt;height:323.15pt">
+          <v:shape id="_x0000_i1025" type="#_x0000_t75" style="width:467.05pt;height:323.05pt">
             <v:imagedata r:id="rId13" o:title="Screenshot_82"/>
           </v:shape>
         </w:pict>
@@ -11798,7 +11880,7 @@
         </w:rPr>
         <w:lastRenderedPageBreak/>
         <w:pict>
-          <v:shape id="_x0000_i1026" type="#_x0000_t75" style="width:467.15pt;height:322pt">
+          <v:shape id="_x0000_i1026" type="#_x0000_t75" style="width:467.05pt;height:322.15pt">
             <v:imagedata r:id="rId14" o:title="Screenshot_83"/>
           </v:shape>
         </w:pict>
@@ -12754,6 +12836,26 @@
                 <w:szCs w:val="24"/>
               </w:rPr>
               <w:t>Разница в пользу индекса, во сколько раз</w:t>
+            </w:r>
+            <w:r>
+              <w:rPr>
+                <w:rFonts w:asciiTheme="minorHAnsi" w:hAnsiTheme="minorHAnsi" w:cstheme="minorHAnsi"/>
+                <w:b/>
+                <w:color w:val="000000"/>
+                <w:sz w:val="24"/>
+                <w:szCs w:val="24"/>
+              </w:rPr>
+              <w:t xml:space="preserve"> </w:t>
+            </w:r>
+            <w:r>
+              <w:rPr>
+                <w:rFonts w:asciiTheme="minorHAnsi" w:hAnsiTheme="minorHAnsi" w:cstheme="minorHAnsi"/>
+                <w:b/>
+                <w:color w:val="000000"/>
+                <w:sz w:val="24"/>
+                <w:szCs w:val="24"/>
+              </w:rPr>
+              <w:t>быстрее</w:t>
             </w:r>
           </w:p>
         </w:tc>
@@ -13233,6 +13335,26 @@
               </w:rPr>
               <w:t>Разница в пользу индекса, во сколько раз</w:t>
             </w:r>
+            <w:r>
+              <w:rPr>
+                <w:rFonts w:asciiTheme="minorHAnsi" w:hAnsiTheme="minorHAnsi" w:cstheme="minorHAnsi"/>
+                <w:b/>
+                <w:color w:val="000000"/>
+                <w:sz w:val="24"/>
+                <w:szCs w:val="24"/>
+              </w:rPr>
+              <w:t xml:space="preserve"> </w:t>
+            </w:r>
+            <w:r>
+              <w:rPr>
+                <w:rFonts w:asciiTheme="minorHAnsi" w:hAnsiTheme="minorHAnsi" w:cstheme="minorHAnsi"/>
+                <w:b/>
+                <w:color w:val="000000"/>
+                <w:sz w:val="24"/>
+                <w:szCs w:val="24"/>
+              </w:rPr>
+              <w:t>быстрее</w:t>
+            </w:r>
           </w:p>
         </w:tc>
       </w:tr>
@@ -14253,8 +14375,45 @@
           <w:rFonts w:eastAsia="Times New Roman" w:cstheme="minorHAnsi"/>
           <w:lang w:eastAsia="ru-RU"/>
         </w:rPr>
-        <w:t>, писать код внимательнее, покрывать код интеграционными тестами.</w:t>
-      </w:r>
+        <w:t>, писать код внимательнее, покрывать код интеграционными тестами</w:t>
+      </w:r>
+      <w:r>
+        <w:rPr>
+          <w:rFonts w:eastAsia="Times New Roman" w:cstheme="minorHAnsi"/>
+          <w:lang w:eastAsia="ru-RU"/>
+        </w:rPr>
+        <w:t xml:space="preserve">, обновлять </w:t>
+      </w:r>
+      <w:r>
+        <w:rPr>
+          <w:rFonts w:eastAsia="Times New Roman" w:cstheme="minorHAnsi"/>
+          <w:lang w:val="en-US" w:eastAsia="ru-RU"/>
+        </w:rPr>
+        <w:t>Hibernate</w:t>
+      </w:r>
+      <w:r>
+        <w:rPr>
+          <w:rFonts w:eastAsia="Times New Roman" w:cstheme="minorHAnsi"/>
+          <w:lang w:eastAsia="ru-RU"/>
+        </w:rPr>
+        <w:t xml:space="preserve"> </w:t>
+      </w:r>
+      <w:r>
+        <w:rPr>
+          <w:rFonts w:eastAsia="Times New Roman" w:cstheme="minorHAnsi"/>
+          <w:lang w:eastAsia="ru-RU"/>
+        </w:rPr>
+        <w:t>до последних версий с фиксами пробелов в безопасности</w:t>
+      </w:r>
+      <w:r>
+        <w:rPr>
+          <w:rFonts w:eastAsia="Times New Roman" w:cstheme="minorHAnsi"/>
+          <w:lang w:eastAsia="ru-RU"/>
+        </w:rPr>
+        <w:t>.</w:t>
+      </w:r>
+      <w:bookmarkStart w:id="0" w:name="_GoBack"/>
+      <w:bookmarkEnd w:id="0"/>
     </w:p>
     <w:sectPr>
       <w:pgSz w:w="11906" w:h="16838"/>
@@ -17137,7 +17296,7 @@
 </file>
 
 <file path=customXml/itemProps1.xml><?xml version="1.0" encoding="utf-8"?>
-<ds:datastoreItem xmlns:ds="http://schemas.openxmlformats.org/officeDocument/2006/customXml" ds:itemID="{900FDDD0-003B-4F8D-A1F5-EE198FD0BA66}">
+<ds:datastoreItem xmlns:ds="http://schemas.openxmlformats.org/officeDocument/2006/customXml" ds:itemID="{36C2446F-1A3B-4E4B-BCD5-2015C4AAEC23}">
   <ds:schemaRefs>
     <ds:schemaRef ds:uri="http://schemas.openxmlformats.org/officeDocument/2006/bibliography"/>
   </ds:schemaRefs>

</xml_diff>